<commit_message>
rest service exposed for events with bug fixes
</commit_message>
<xml_diff>
--- a/sampleapp/output/msword/score_sheet_template.docx
+++ b/sampleapp/output/msword/score_sheet_template.docx
@@ -15,15 +15,7 @@
     </w:p>
     <w:p>
       <w:r>
-        <w:t>Category</w:t>
-      </w:r>
-    </w:p>
-    <w:p>
-      <w:pPr>
-        <w:jc w:val="right"/>
-      </w:pPr>
-      <w:r>
-        <w:t>Round</w:t>
+        <w:t>1</w:t>
       </w:r>
     </w:p>
     <w:tbl>
@@ -164,7 +156,10 @@
               <w:jc w:val="center"/>
             </w:pPr>
             <w:r>
-              <w:t>Player 1</w:t>
+              <w:t>P1</w:t>
+            </w:r>
+            <w:r>
+              <w:t>1</w:t>
             </w:r>
           </w:p>
         </w:tc>
@@ -252,7 +247,10 @@
               <w:jc w:val="center"/>
             </w:pPr>
             <w:r>
-              <w:t>Player 2</w:t>
+              <w:t>P1</w:t>
+            </w:r>
+            <w:r>
+              <w:t>2</w:t>
             </w:r>
           </w:p>
         </w:tc>
@@ -334,40 +332,23 @@
       </w:pPr>
     </w:p>
     <w:p>
-      <w:pPr>
-        <w:jc w:val="right"/>
-      </w:pPr>
       <w:r>
-        <w:t>Umpire Name &amp; Sign</w:t>
-      </w:r>
-    </w:p>
-    <w:p>
-      <w:r>
-        <w:t>Winner Name &amp; Sign</w:t>
-      </w:r>
-      <w:r>
-        <w:t xml:space="preserve"> </w:t>
+        <w:t>4</w:t>
       </w:r>
     </w:p>
     <w:p>
       <w:pPr>
         <w:jc w:val="center"/>
       </w:pPr>
+      <w:bookmarkStart w:id="0" w:name="_GoBack"/>
+      <w:bookmarkEnd w:id="0"/>
       <w:r>
         <w:t>ADK Table Tennis Tournament Manager</w:t>
       </w:r>
     </w:p>
     <w:p>
       <w:r>
-        <w:t>Category</w:t>
-      </w:r>
-    </w:p>
-    <w:p>
-      <w:pPr>
-        <w:jc w:val="right"/>
-      </w:pPr>
-      <w:r>
-        <w:t>Round</w:t>
+        <w:t>2</w:t>
       </w:r>
     </w:p>
     <w:tbl>
@@ -508,7 +489,13 @@
               <w:jc w:val="center"/>
             </w:pPr>
             <w:r>
-              <w:t>Player 1</w:t>
+              <w:t>P</w:t>
+            </w:r>
+            <w:r>
+              <w:t>2</w:t>
+            </w:r>
+            <w:r>
+              <w:t>1</w:t>
             </w:r>
           </w:p>
         </w:tc>
@@ -596,7 +583,13 @@
               <w:jc w:val="center"/>
             </w:pPr>
             <w:r>
-              <w:t>Player 2</w:t>
+              <w:t>P</w:t>
+            </w:r>
+            <w:r>
+              <w:t>2</w:t>
+            </w:r>
+            <w:r>
+              <w:t>2</w:t>
             </w:r>
           </w:p>
         </w:tc>
@@ -678,16 +671,8 @@
       </w:pPr>
     </w:p>
     <w:p>
-      <w:pPr>
-        <w:jc w:val="right"/>
-      </w:pPr>
       <w:r>
-        <w:t>Umpire Name &amp; Sign</w:t>
-      </w:r>
-    </w:p>
-    <w:p>
-      <w:r>
-        <w:t xml:space="preserve">Winner Name &amp; Sign </w:t>
+        <w:t>4</w:t>
       </w:r>
     </w:p>
     <w:p>
@@ -700,18 +685,8 @@
     </w:p>
     <w:p>
       <w:r>
-        <w:t>Category</w:t>
+        <w:t>3</w:t>
       </w:r>
-    </w:p>
-    <w:p>
-      <w:pPr>
-        <w:jc w:val="right"/>
-      </w:pPr>
-      <w:r>
-        <w:t>Round</w:t>
-      </w:r>
-      <w:bookmarkStart w:id="0" w:name="_GoBack"/>
-      <w:bookmarkEnd w:id="0"/>
     </w:p>
     <w:tbl>
       <w:tblPr>
@@ -851,7 +826,13 @@
               <w:jc w:val="center"/>
             </w:pPr>
             <w:r>
-              <w:t>Player 1</w:t>
+              <w:t>P</w:t>
+            </w:r>
+            <w:r>
+              <w:t>3</w:t>
+            </w:r>
+            <w:r>
+              <w:t>1</w:t>
             </w:r>
           </w:p>
         </w:tc>
@@ -939,7 +920,13 @@
               <w:jc w:val="center"/>
             </w:pPr>
             <w:r>
-              <w:t>Player 2</w:t>
+              <w:t>P</w:t>
+            </w:r>
+            <w:r>
+              <w:t>3</w:t>
+            </w:r>
+            <w:r>
+              <w:t>2</w:t>
             </w:r>
           </w:p>
         </w:tc>
@@ -1022,18 +1009,13 @@
     </w:p>
     <w:p>
       <w:pPr>
-        <w:jc w:val="right"/>
+        <w:spacing w:line="240" w:lineRule="auto"/>
+        <w:contextualSpacing/>
       </w:pPr>
       <w:r>
-        <w:t>Umpire Name &amp; Sign</w:t>
+        <w:t>4</w:t>
       </w:r>
     </w:p>
-    <w:p>
-      <w:r>
-        <w:t xml:space="preserve">Winner Name &amp; Sign </w:t>
-      </w:r>
-    </w:p>
-    <w:p/>
     <w:sectPr>
       <w:pgSz w:w="12240" w:h="15840"/>
       <w:pgMar w:top="1440" w:right="1440" w:bottom="1440" w:left="1440" w:header="720" w:footer="720" w:gutter="0"/>

</xml_diff>